<commit_message>
Nieuwste versie van Documentatie.
</commit_message>
<xml_diff>
--- a/Documenten/Documentatie A2 - PHP Farbod en Hans V2.docx
+++ b/Documenten/Documentatie A2 - PHP Farbod en Hans V2.docx
@@ -1782,6 +1782,12 @@
               </w:rPr>
               <w:t>B reguliere expressie test</w:t>
             </w:r>
+            <w:r>
+              <w:rPr>
+                <w:rFonts w:ascii="Arial" w:hAnsi="Arial" w:cs="Arial"/>
+              </w:rPr>
+              <w:t xml:space="preserve"> + C tafels</w:t>
+            </w:r>
           </w:p>
         </w:tc>
         <w:tc>
@@ -1816,15 +1822,8 @@
               <w:rPr>
                 <w:rFonts w:ascii="Arial" w:hAnsi="Arial" w:cs="Arial"/>
               </w:rPr>
-              <w:t>B reguliere expressie test</w:t>
-            </w:r>
-          </w:p>
-          <w:p>
-            <w:pPr>
-              <w:rPr>
-                <w:rFonts w:ascii="Arial" w:hAnsi="Arial" w:cs="Arial"/>
-              </w:rPr>
-            </w:pPr>
+              <w:t>C Tafels</w:t>
+            </w:r>
           </w:p>
         </w:tc>
       </w:tr>
@@ -1858,27 +1857,19 @@
             <w:pPr>
               <w:rPr>
                 <w:rFonts w:ascii="Arial" w:hAnsi="Arial" w:cs="Arial"/>
-                <w:lang w:val="en-US"/>
               </w:rPr>
             </w:pPr>
             <w:r>
               <w:rPr>
                 <w:rFonts w:ascii="Arial" w:hAnsi="Arial" w:cs="Arial"/>
-                <w:lang w:val="en-US"/>
-              </w:rPr>
-              <w:t xml:space="preserve">PHP A2 </w:t>
-            </w:r>
-            <w:r>
-              <w:rPr>
-                <w:rFonts w:ascii="Arial" w:hAnsi="Arial" w:cs="Arial"/>
-              </w:rPr>
-              <w:t xml:space="preserve">Eindopdracht </w:t>
-            </w:r>
-            <w:r>
-              <w:rPr>
-                <w:rFonts w:ascii="Arial" w:hAnsi="Arial" w:cs="Arial"/>
-              </w:rPr>
-              <w:t>C</w:t>
+              </w:rPr>
+              <w:t>Code + Github netjes en o</w:t>
+            </w:r>
+            <w:r>
+              <w:rPr>
+                <w:rFonts w:ascii="Arial" w:hAnsi="Arial" w:cs="Arial"/>
+              </w:rPr>
+              <w:t>verzichtelijk maken.</w:t>
             </w:r>
           </w:p>
         </w:tc>
@@ -1892,18 +1883,6 @@
                 <w:rFonts w:ascii="Arial" w:hAnsi="Arial" w:cs="Arial"/>
               </w:rPr>
             </w:pPr>
-            <w:r>
-              <w:rPr>
-                <w:rFonts w:ascii="Arial" w:hAnsi="Arial" w:cs="Arial"/>
-              </w:rPr>
-              <w:t xml:space="preserve">PHP A2 Eindopdracht </w:t>
-            </w:r>
-            <w:r>
-              <w:rPr>
-                <w:rFonts w:ascii="Arial" w:hAnsi="Arial" w:cs="Arial"/>
-              </w:rPr>
-              <w:t>C</w:t>
-            </w:r>
           </w:p>
         </w:tc>
         <w:tc>
@@ -1928,12 +1907,6 @@
                 <w:rFonts w:ascii="Arial" w:hAnsi="Arial" w:cs="Arial"/>
               </w:rPr>
             </w:pPr>
-            <w:r>
-              <w:rPr>
-                <w:rFonts w:ascii="Arial" w:hAnsi="Arial" w:cs="Arial"/>
-              </w:rPr>
-              <w:t>PHP A2 Eindopdracht C</w:t>
-            </w:r>
           </w:p>
         </w:tc>
         <w:tc>
@@ -1946,12 +1919,6 @@
                 <w:rFonts w:ascii="Arial" w:hAnsi="Arial" w:cs="Arial"/>
               </w:rPr>
             </w:pPr>
-            <w:r>
-              <w:rPr>
-                <w:rFonts w:ascii="Arial" w:hAnsi="Arial" w:cs="Arial"/>
-              </w:rPr>
-              <w:t>PHP A2 Eindopdracht C</w:t>
-            </w:r>
           </w:p>
         </w:tc>
       </w:tr>
@@ -2036,6 +2003,12 @@
         </w:rPr>
         <w:t>We moeten drie Eindopdrachten maken voor PHP A2 Calculator maken, reguliere expressies test en Tafels.</w:t>
       </w:r>
+      <w:r>
+        <w:rPr>
+          <w:rFonts w:ascii="Arial" w:hAnsi="Arial" w:cs="Arial"/>
+        </w:rPr>
+        <w:t xml:space="preserve"> Dit maken we samen voor D2 project samen doen.</w:t>
+      </w:r>
     </w:p>
     <w:p>
       <w:pPr>
@@ -2059,14 +2032,12 @@
           <w:rFonts w:ascii="Arial" w:hAnsi="Arial" w:cs="Arial"/>
         </w:rPr>
       </w:pPr>
-      <w:proofErr w:type="gramStart"/>
       <w:r>
         <w:rPr>
           <w:rFonts w:ascii="Arial" w:hAnsi="Arial" w:cs="Arial"/>
         </w:rPr>
         <w:t>https://github.com/Farbod007/php2</w:t>
       </w:r>
-      <w:proofErr w:type="gramEnd"/>
     </w:p>
     <w:sectPr>
       <w:footerReference w:type="default" r:id="rId11"/>
@@ -4071,6 +4042,7 @@
   </w:compat>
   <w:rsids>
     <w:rsidRoot w:val="00A219D6"/>
+    <w:rsid w:val="001724DC"/>
     <w:rsid w:val="004B5959"/>
     <w:rsid w:val="004D0DD3"/>
     <w:rsid w:val="00A219D6"/>
@@ -4748,15 +4720,6 @@
 </file>
 
 <file path=customXml/item1.xml><?xml version="1.0" encoding="utf-8"?>
-<?mso-contentType ?>
-<FormTemplates xmlns="http://schemas.microsoft.com/sharepoint/v3/contenttype/forms">
-  <Display>DocumentLibraryForm</Display>
-  <Edit>DocumentLibraryForm</Edit>
-  <New>DocumentLibraryForm</New>
-</FormTemplates>
-</file>
-
-<file path=customXml/item2.xml><?xml version="1.0" encoding="utf-8"?>
 <ct:contentTypeSchema xmlns:ct="http://schemas.microsoft.com/office/2006/metadata/contentType" xmlns:ma="http://schemas.microsoft.com/office/2006/metadata/properties/metaAttributes" ct:_="" ma:_="" ma:contentTypeName="Document" ma:contentTypeID="0x010100DEEA25CC0A0AC24199CDC46C25B8B0BC" ma:contentTypeVersion="10" ma:contentTypeDescription="Create a new document." ma:contentTypeScope="" ma:versionID="e3b47856d4cf355c0dacb39e1084d14f">
   <xsd:schema xmlns:xsd="http://www.w3.org/2001/XMLSchema" xmlns:xs="http://www.w3.org/2001/XMLSchema" xmlns:p="http://schemas.microsoft.com/office/2006/metadata/properties" xmlns:ns1="http://schemas.microsoft.com/sharepoint/v3" xmlns:ns2="6dc4bcd6-49db-4c07-9060-8acfc67cef9f" xmlns:ns3="fb0879af-3eba-417a-a55a-ffe6dcd6ca77" targetNamespace="http://schemas.microsoft.com/office/2006/metadata/properties" ma:root="true" ma:fieldsID="a845a615265fdb1f7b12cc65ac20ecbd" ns1:_="" ns2:_="" ns3:_="">
     <xsd:import namespace="http://schemas.microsoft.com/sharepoint/v3"/>
@@ -4964,7 +4927,20 @@
 </ct:contentTypeSchema>
 </file>
 
+<file path=customXml/item2.xml><?xml version="1.0" encoding="utf-8"?>
+<?mso-contentType ?>
+<FormTemplates xmlns="http://schemas.microsoft.com/sharepoint/v3/contenttype/forms">
+  <Display>DocumentLibraryForm</Display>
+  <Edit>DocumentLibraryForm</Edit>
+  <New>DocumentLibraryForm</New>
+</FormTemplates>
+</file>
+
 <file path=customXml/item3.xml><?xml version="1.0" encoding="utf-8"?>
+<b:Sources xmlns:b="http://schemas.openxmlformats.org/officeDocument/2006/bibliography" xmlns="http://schemas.openxmlformats.org/officeDocument/2006/bibliography" SelectedStyle="\APASixthEditionOfficeOnline.xsl" StyleName="APA" Version="6"/>
+</file>
+
+<file path=customXml/item4.xml><?xml version="1.0" encoding="utf-8"?>
 <p:properties xmlns:p="http://schemas.microsoft.com/office/2006/metadata/properties" xmlns:xsi="http://www.w3.org/2001/XMLSchema-instance" xmlns:pc="http://schemas.microsoft.com/office/infopath/2007/PartnerControls">
   <documentManagement>
     <_ip_UnifiedCompliancePolicyUIAction xmlns="http://schemas.microsoft.com/sharepoint/v3" xsi:nil="true"/>
@@ -4973,19 +4949,7 @@
 </p:properties>
 </file>
 
-<file path=customXml/item4.xml><?xml version="1.0" encoding="utf-8"?>
-<b:Sources xmlns:b="http://schemas.openxmlformats.org/officeDocument/2006/bibliography" xmlns="http://schemas.openxmlformats.org/officeDocument/2006/bibliography" SelectedStyle="\APASixthEditionOfficeOnline.xsl" StyleName="APA" Version="6"/>
-</file>
-
 <file path=customXml/itemProps1.xml><?xml version="1.0" encoding="utf-8"?>
-<ds:datastoreItem xmlns:ds="http://schemas.openxmlformats.org/officeDocument/2006/customXml" ds:itemID="{3D40F5E8-4448-4982-82F4-146B74EB9EB7}">
-  <ds:schemaRefs>
-    <ds:schemaRef ds:uri="http://schemas.microsoft.com/sharepoint/v3/contenttype/forms"/>
-  </ds:schemaRefs>
-</ds:datastoreItem>
-</file>
-
-<file path=customXml/itemProps2.xml><?xml version="1.0" encoding="utf-8"?>
 <ds:datastoreItem xmlns:ds="http://schemas.openxmlformats.org/officeDocument/2006/customXml" ds:itemID="{D7D55E06-64DA-42F3-AD6E-D3DC24069E4B}">
   <ds:schemaRefs>
     <ds:schemaRef ds:uri="http://schemas.microsoft.com/office/2006/metadata/contentType"/>
@@ -5005,7 +4969,23 @@
 </ds:datastoreItem>
 </file>
 
+<file path=customXml/itemProps2.xml><?xml version="1.0" encoding="utf-8"?>
+<ds:datastoreItem xmlns:ds="http://schemas.openxmlformats.org/officeDocument/2006/customXml" ds:itemID="{3D40F5E8-4448-4982-82F4-146B74EB9EB7}">
+  <ds:schemaRefs>
+    <ds:schemaRef ds:uri="http://schemas.microsoft.com/sharepoint/v3/contenttype/forms"/>
+  </ds:schemaRefs>
+</ds:datastoreItem>
+</file>
+
 <file path=customXml/itemProps3.xml><?xml version="1.0" encoding="utf-8"?>
+<ds:datastoreItem xmlns:ds="http://schemas.openxmlformats.org/officeDocument/2006/customXml" ds:itemID="{38F907B6-CFD2-406E-A03B-2A8695B51041}">
+  <ds:schemaRefs>
+    <ds:schemaRef ds:uri="http://schemas.openxmlformats.org/officeDocument/2006/bibliography"/>
+  </ds:schemaRefs>
+</ds:datastoreItem>
+</file>
+
+<file path=customXml/itemProps4.xml><?xml version="1.0" encoding="utf-8"?>
 <ds:datastoreItem xmlns:ds="http://schemas.openxmlformats.org/officeDocument/2006/customXml" ds:itemID="{BA075BD4-F53C-4E01-9EDE-4652C8A1FE4B}">
   <ds:schemaRefs>
     <ds:schemaRef ds:uri="http://schemas.microsoft.com/office/2006/metadata/properties"/>
@@ -5013,12 +4993,4 @@
     <ds:schemaRef ds:uri="http://schemas.microsoft.com/sharepoint/v3"/>
   </ds:schemaRefs>
 </ds:datastoreItem>
-</file>
-
-<file path=customXml/itemProps4.xml><?xml version="1.0" encoding="utf-8"?>
-<ds:datastoreItem xmlns:ds="http://schemas.openxmlformats.org/officeDocument/2006/customXml" ds:itemID="{38F907B6-CFD2-406E-A03B-2A8695B51041}">
-  <ds:schemaRefs>
-    <ds:schemaRef ds:uri="http://schemas.openxmlformats.org/officeDocument/2006/bibliography"/>
-  </ds:schemaRefs>
-</ds:datastoreItem>
 </file>
</xml_diff>